<commit_message>
(feat) add tests, dummy files and properly configure mypy pre-commit
</commit_message>
<xml_diff>
--- a/tests/templates/dummy_doc.docx
+++ b/tests/templates/dummy_doc.docx
@@ -2,6 +2,38 @@
 <file path=word/document.xml><?xml version="1.0" encoding="utf-8"?>
 <w:document xmlns:wpc="http://schemas.microsoft.com/office/word/2010/wordprocessingCanvas" xmlns:cx="http://schemas.microsoft.com/office/drawing/2014/chartex" xmlns:cx1="http://schemas.microsoft.com/office/drawing/2015/9/8/chartex" xmlns:cx2="http://schemas.microsoft.com/office/drawing/2015/10/21/chartex" xmlns:cx3="http://schemas.microsoft.com/office/drawing/2016/5/9/chartex" xmlns:cx4="http://schemas.microsoft.com/office/drawing/2016/5/10/chartex" xmlns:cx5="http://schemas.microsoft.com/office/drawing/2016/5/11/chartex" xmlns:cx6="http://schemas.microsoft.com/office/drawing/2016/5/12/chartex" xmlns:cx7="http://schemas.microsoft.com/office/drawing/2016/5/13/chartex" xmlns:cx8="http://schemas.microsoft.com/office/drawing/2016/5/14/chartex" xmlns:mc="http://schemas.openxmlformats.org/markup-compatibility/2006" xmlns:aink="http://schemas.microsoft.com/office/drawing/2016/ink" xmlns:am3d="http://schemas.microsoft.com/office/drawing/2017/model3d" xmlns:o="urn:schemas-microsoft-com:office:office" xmlns:oel="http://schemas.microsoft.com/office/2019/extlst" xmlns:r="http://schemas.openxmlformats.org/officeDocument/2006/relationships" xmlns:m="http://schemas.openxmlformats.org/officeDocument/2006/math" xmlns:v="urn:schemas-microsoft-com:vml" xmlns:wp14="http://schemas.microsoft.com/office/word/2010/wordprocessingDrawing" xmlns:wp="http://schemas.openxmlformats.org/drawingml/2006/wordprocessingDrawing" xmlns:w10="urn:schemas-microsoft-com:office:word" xmlns:w="http://schemas.openxmlformats.org/wordprocessingml/2006/main" xmlns:w14="http://schemas.microsoft.com/office/word/2010/wordml" xmlns:w15="http://schemas.microsoft.com/office/word/2012/wordml" xmlns:w16cex="http://schemas.microsoft.com/office/word/2018/wordml/cex" xmlns:w16cid="http://schemas.microsoft.com/office/word/2016/wordml/cid" xmlns:w16="http://schemas.microsoft.com/office/word/2018/wordml" xmlns:w16du="http://schemas.microsoft.com/office/word/2023/wordml/word16du" xmlns:w16sdtdh="http://schemas.microsoft.com/office/word/2020/wordml/sdtdatahash" xmlns:w16sdtfl="http://schemas.microsoft.com/office/word/2024/wordml/sdtformatlock" xmlns:w16se="http://schemas.microsoft.com/office/word/2015/wordml/symex" xmlns:wpg="http://schemas.microsoft.com/office/word/2010/wordprocessingGroup" xmlns:wpi="http://schemas.microsoft.com/office/word/2010/wordprocessingInk" xmlns:wne="http://schemas.microsoft.com/office/word/2006/wordml" xmlns:wps="http://schemas.microsoft.com/office/word/2010/wordprocessingShape" mc:Ignorable="w14 w15 w16se w16cid w16 w16cex w16sdtdh w16sdtfl w16du wp14">
   <w:body>
+    <w:p>
+      <w:pPr>
+        <w:spacing w:after="0" w:line="360" w:lineRule="auto"/>
+        <w:rPr>
+          <w:rFonts w:ascii="Times New Roman" w:hAnsi="Times New Roman" w:cs="Times New Roman"/>
+          <w:lang w:val="en-US"/>
+        </w:rPr>
+      </w:pPr>
+      <w:r>
+        <w:rPr>
+          <w:rFonts w:ascii="Times New Roman" w:hAnsi="Times New Roman" w:cs="Times New Roman"/>
+          <w:lang w:val="en-US"/>
+        </w:rPr>
+        <w:t xml:space="preserve">{% set furniture = Sofa </w:t>
+      </w:r>
+      <w:proofErr w:type="gramStart"/>
+      <w:r>
+        <w:rPr>
+          <w:rFonts w:ascii="Times New Roman" w:hAnsi="Times New Roman" w:cs="Times New Roman"/>
+          <w:lang w:val="en-US"/>
+        </w:rPr>
+        <w:t>+  Chair</w:t>
+      </w:r>
+      <w:proofErr w:type="gramEnd"/>
+      <w:r>
+        <w:rPr>
+          <w:rFonts w:ascii="Times New Roman" w:hAnsi="Times New Roman" w:cs="Times New Roman"/>
+          <w:lang w:val="en-US"/>
+        </w:rPr>
+        <w:t xml:space="preserve"> %}</w:t>
+      </w:r>
+    </w:p>
     <w:p>
       <w:pPr>
         <w:spacing w:after="0" w:line="360" w:lineRule="auto"/>
@@ -157,6 +189,7 @@
           </w:tcPr>
           <w:p>
             <w:pPr>
+              <w:jc w:val="right"/>
               <w:rPr>
                 <w:rFonts w:ascii="Times New Roman" w:hAnsi="Times New Roman" w:cs="Times New Roman"/>
                 <w:sz w:val="20"/>
@@ -382,16 +415,7 @@
                 <w:szCs w:val="20"/>
                 <w:lang w:val="en-US"/>
               </w:rPr>
-              <w:t xml:space="preserve">{{ </w:t>
-            </w:r>
-            <w:r>
-              <w:rPr>
-                <w:rFonts w:ascii="Times New Roman" w:hAnsi="Times New Roman" w:cs="Times New Roman"/>
-                <w:sz w:val="20"/>
-                <w:szCs w:val="20"/>
-                <w:lang w:val="en-US"/>
-              </w:rPr>
-              <w:t>Smartphone</w:t>
+              <w:t>{{ Smartphone</w:t>
             </w:r>
             <w:proofErr w:type="gramEnd"/>
             <w:r>
@@ -703,6 +727,44 @@
                 <w:szCs w:val="20"/>
               </w:rPr>
             </w:pPr>
+            <w:proofErr w:type="gramStart"/>
+            <w:r>
+              <w:rPr>
+                <w:rFonts w:ascii="Times New Roman" w:hAnsi="Times New Roman" w:cs="Times New Roman"/>
+                <w:sz w:val="20"/>
+                <w:szCs w:val="20"/>
+                <w:lang w:val="en-US"/>
+              </w:rPr>
+              <w:t xml:space="preserve">{{ </w:t>
+            </w:r>
+            <w:r>
+              <w:rPr>
+                <w:rFonts w:ascii="Times New Roman" w:hAnsi="Times New Roman" w:cs="Times New Roman"/>
+                <w:sz w:val="20"/>
+                <w:szCs w:val="20"/>
+                <w:lang w:val="en-US"/>
+              </w:rPr>
+              <w:t>furniture</w:t>
+            </w:r>
+            <w:proofErr w:type="gramEnd"/>
+            <w:r>
+              <w:rPr>
+                <w:rFonts w:ascii="Times New Roman" w:hAnsi="Times New Roman" w:cs="Times New Roman"/>
+                <w:sz w:val="20"/>
+                <w:szCs w:val="20"/>
+                <w:lang w:val="en-US"/>
+              </w:rPr>
+              <w:t xml:space="preserve"> </w:t>
+            </w:r>
+            <w:r>
+              <w:rPr>
+                <w:rFonts w:ascii="Times New Roman" w:hAnsi="Times New Roman" w:cs="Times New Roman"/>
+                <w:sz w:val="20"/>
+                <w:szCs w:val="20"/>
+                <w:lang w:val="en-US"/>
+              </w:rPr>
+              <w:t>}}</w:t>
+            </w:r>
           </w:p>
         </w:tc>
       </w:tr>
@@ -1122,6 +1184,35 @@
                 <w:szCs w:val="20"/>
               </w:rPr>
             </w:pPr>
+            <w:proofErr w:type="gramStart"/>
+            <w:r>
+              <w:rPr>
+                <w:rFonts w:ascii="Times New Roman" w:hAnsi="Times New Roman" w:cs="Times New Roman"/>
+                <w:sz w:val="20"/>
+                <w:szCs w:val="20"/>
+                <w:lang w:val="en-US"/>
+              </w:rPr>
+              <w:t xml:space="preserve">{{ </w:t>
+            </w:r>
+            <w:r>
+              <w:rPr>
+                <w:rFonts w:ascii="Times New Roman" w:hAnsi="Times New Roman" w:cs="Times New Roman"/>
+                <w:sz w:val="20"/>
+                <w:szCs w:val="20"/>
+                <w:lang w:val="en-US"/>
+              </w:rPr>
+              <w:t>furniture</w:t>
+            </w:r>
+            <w:proofErr w:type="gramEnd"/>
+            <w:r>
+              <w:rPr>
+                <w:rFonts w:ascii="Times New Roman" w:hAnsi="Times New Roman" w:cs="Times New Roman"/>
+                <w:sz w:val="20"/>
+                <w:szCs w:val="20"/>
+                <w:lang w:val="en-US"/>
+              </w:rPr>
+              <w:t xml:space="preserve"> }}</w:t>
+            </w:r>
           </w:p>
         </w:tc>
       </w:tr>
@@ -1138,6 +1229,7 @@
         </w:rPr>
       </w:pPr>
     </w:p>
+    <w:p/>
     <w:sectPr>
       <w:pgSz w:w="11906" w:h="16838"/>
       <w:pgMar w:top="1440" w:right="1077" w:bottom="1134" w:left="1077" w:header="709" w:footer="709" w:gutter="0"/>

</xml_diff>